<commit_message>
Remove Jihyun Min, Jesus Mathus
</commit_message>
<xml_diff>
--- a/Program_v2_2016-10-22.docx
+++ b/Program_v2_2016-10-22.docx
@@ -2946,113 +2946,13 @@
             <w:pPr>
               <w:ind w:left="720" w:hanging="720"/>
               <w:rPr>
-                <w:rFonts w:ascii="Times" w:hAnsi="Times" w:cs="Times New Roman"/>
-                <w:sz w:val="20"/>
-                <w:szCs w:val="20"/>
-              </w:rPr>
-            </w:pPr>
-            <w:r>
-              <w:rPr>
-                <w:rFonts w:ascii="Arial" w:hAnsi="Arial" w:cs="Arial"/>
-                <w:sz w:val="20"/>
-                <w:szCs w:val="20"/>
-              </w:rPr>
-              <w:t>Title</w:t>
-            </w:r>
-          </w:p>
-        </w:tc>
-        <w:tc>
-          <w:tcPr>
-            <w:tcW w:w="3528" w:type="dxa"/>
-          </w:tcPr>
-          <w:p>
-            <w:pPr>
-              <w:ind w:left="720" w:hanging="720"/>
-              <w:jc w:val="right"/>
-              <w:rPr>
-                <w:rFonts w:ascii="Effra Light" w:hAnsi="Effra Light" w:cs="Times New Roman"/>
-                <w:sz w:val="20"/>
-                <w:szCs w:val="20"/>
-              </w:rPr>
-            </w:pPr>
-            <w:r>
-              <w:rPr>
-                <w:rFonts w:ascii="Effra Light" w:hAnsi="Effra Light" w:cs="Times New Roman"/>
-                <w:sz w:val="20"/>
-                <w:szCs w:val="20"/>
-              </w:rPr>
-              <w:t>Jihyun Min</w:t>
-            </w:r>
-            <w:r>
-              <w:rPr>
-                <w:rFonts w:ascii="Effra Light" w:hAnsi="Effra Light" w:cs="Times New Roman"/>
-                <w:sz w:val="20"/>
-                <w:szCs w:val="20"/>
-              </w:rPr>
-              <w:t xml:space="preserve"> </w:t>
-            </w:r>
-            <w:r>
-              <w:rPr>
-                <w:rFonts w:ascii="Effra Light" w:hAnsi="Effra Light" w:cs="Times New Roman"/>
-                <w:color w:val="FFFFFF" w:themeColor="background1"/>
-                <w:sz w:val="20"/>
-                <w:szCs w:val="20"/>
-              </w:rPr>
-              <w:t>0</w:t>
-            </w:r>
-            <w:r>
-              <w:rPr>
-                <w:rFonts w:ascii="Effra Light" w:hAnsi="Effra Light" w:cs="Times New Roman"/>
-                <w:color w:val="A6A6A6" w:themeColor="background1" w:themeShade="A6"/>
-                <w:sz w:val="20"/>
-                <w:szCs w:val="20"/>
-              </w:rPr>
-              <w:t>1</w:t>
-            </w:r>
-            <w:r>
-              <w:rPr>
-                <w:rFonts w:ascii="Effra Light" w:hAnsi="Effra Light" w:cs="Times New Roman"/>
-                <w:color w:val="A6A6A6" w:themeColor="background1" w:themeShade="A6"/>
-                <w:sz w:val="20"/>
-                <w:szCs w:val="20"/>
-              </w:rPr>
-              <w:t>7</w:t>
-            </w:r>
-            <w:r>
-              <w:rPr>
-                <w:rFonts w:ascii="Effra Light" w:hAnsi="Effra Light" w:cs="Times New Roman"/>
-                <w:sz w:val="20"/>
-                <w:szCs w:val="20"/>
-              </w:rPr>
-              <w:t xml:space="preserve">   </w:t>
-            </w:r>
-            <w:r>
-              <w:rPr>
-                <w:rFonts w:ascii="Effra Light" w:hAnsi="Effra Light" w:cs="Times New Roman"/>
-                <w:color w:val="FFFFFF" w:themeColor="background1"/>
-                <w:sz w:val="20"/>
-                <w:szCs w:val="20"/>
-              </w:rPr>
-              <w:t>*</w:t>
-            </w:r>
-          </w:p>
-        </w:tc>
-      </w:tr>
-      <w:tr>
-        <w:tc>
-          <w:tcPr>
-            <w:tcW w:w="5328" w:type="dxa"/>
-            <w:gridSpan w:val="3"/>
-          </w:tcPr>
-          <w:p>
-            <w:pPr>
-              <w:ind w:left="720" w:hanging="720"/>
-              <w:rPr>
                 <w:rFonts w:ascii="Arial" w:hAnsi="Arial" w:cs="Arial"/>
                 <w:sz w:val="18"/>
                 <w:szCs w:val="18"/>
               </w:rPr>
             </w:pPr>
+            <w:bookmarkStart w:id="0" w:name="_GoBack"/>
+            <w:bookmarkEnd w:id="0"/>
           </w:p>
         </w:tc>
         <w:tc>
@@ -8500,91 +8400,6 @@
             <w:pPr>
               <w:ind w:left="720" w:hanging="720"/>
               <w:rPr>
-                <w:rFonts w:ascii="Effra" w:hAnsi="Effra" w:cs="Times New Roman"/>
-                <w:sz w:val="19"/>
-                <w:szCs w:val="19"/>
-              </w:rPr>
-            </w:pPr>
-            <w:r>
-              <w:rPr>
-                <w:rFonts w:ascii="Arial" w:hAnsi="Arial" w:cs="Arial"/>
-                <w:sz w:val="19"/>
-                <w:szCs w:val="19"/>
-              </w:rPr>
-              <w:t>Title</w:t>
-            </w:r>
-          </w:p>
-        </w:tc>
-        <w:tc>
-          <w:tcPr>
-            <w:tcW w:w="3078" w:type="dxa"/>
-          </w:tcPr>
-          <w:p>
-            <w:pPr>
-              <w:ind w:left="720" w:hanging="720"/>
-              <w:jc w:val="right"/>
-              <w:rPr>
-                <w:rFonts w:ascii="Effra Light" w:hAnsi="Effra Light" w:cs="Times New Roman"/>
-                <w:color w:val="FFFFFF" w:themeColor="background1"/>
-                <w:sz w:val="19"/>
-                <w:szCs w:val="19"/>
-              </w:rPr>
-            </w:pPr>
-            <w:r>
-              <w:rPr>
-                <w:rFonts w:ascii="Effra Light" w:hAnsi="Effra Light" w:cs="Times New Roman"/>
-                <w:sz w:val="19"/>
-                <w:szCs w:val="19"/>
-              </w:rPr>
-              <w:t>Jesus Mathus</w:t>
-            </w:r>
-            <w:r>
-              <w:rPr>
-                <w:rFonts w:ascii="Effra Light" w:hAnsi="Effra Light" w:cs="Times New Roman"/>
-                <w:sz w:val="19"/>
-                <w:szCs w:val="19"/>
-              </w:rPr>
-              <w:t xml:space="preserve">   </w:t>
-            </w:r>
-            <w:r>
-              <w:rPr>
-                <w:rFonts w:ascii="Effra Light" w:hAnsi="Effra Light" w:cs="Times New Roman"/>
-                <w:color w:val="A6A6A6" w:themeColor="background1" w:themeShade="A6"/>
-                <w:sz w:val="19"/>
-                <w:szCs w:val="19"/>
-              </w:rPr>
-              <w:t>11</w:t>
-            </w:r>
-            <w:r>
-              <w:rPr>
-                <w:rFonts w:ascii="Effra Light" w:hAnsi="Effra Light" w:cs="Times New Roman"/>
-                <w:sz w:val="19"/>
-                <w:szCs w:val="19"/>
-              </w:rPr>
-              <w:t xml:space="preserve">   </w:t>
-            </w:r>
-            <w:r>
-              <w:rPr>
-                <w:rFonts w:ascii="Effra Light" w:hAnsi="Effra Light" w:cs="Times New Roman"/>
-                <w:color w:val="FFFFFF" w:themeColor="background1"/>
-                <w:sz w:val="19"/>
-                <w:szCs w:val="19"/>
-              </w:rPr>
-              <w:t>*</w:t>
-            </w:r>
-          </w:p>
-        </w:tc>
-      </w:tr>
-      <w:tr>
-        <w:tc>
-          <w:tcPr>
-            <w:tcW w:w="5778" w:type="dxa"/>
-            <w:gridSpan w:val="2"/>
-          </w:tcPr>
-          <w:p>
-            <w:pPr>
-              <w:ind w:left="720" w:hanging="720"/>
-              <w:rPr>
                 <w:rFonts w:ascii="Arial" w:hAnsi="Arial" w:cs="Arial"/>
                 <w:sz w:val="19"/>
                 <w:szCs w:val="19"/>
@@ -17190,8 +17005,6 @@
                 <w:szCs w:val="19"/>
               </w:rPr>
             </w:pPr>
-            <w:bookmarkStart w:id="0" w:name="_GoBack"/>
-            <w:bookmarkEnd w:id="0"/>
             <w:r>
               <w:rPr>
                 <w:rFonts w:ascii="Arial" w:hAnsi="Arial" w:cs="Arial"/>
@@ -26479,7 +26292,7 @@
 </file>
 
 <file path=customXml/itemProps1.xml><?xml version="1.0" encoding="utf-8"?>
-<ds:datastoreItem xmlns:ds="http://schemas.openxmlformats.org/officeDocument/2006/customXml" ds:itemID="{77FFA854-600E-AF43-AECD-9748BD33F52A}">
+<ds:datastoreItem xmlns:ds="http://schemas.openxmlformats.org/officeDocument/2006/customXml" ds:itemID="{6C08B8EF-35CA-894D-BA48-23480A893018}">
   <ds:schemaRefs>
     <ds:schemaRef ds:uri="http://schemas.openxmlformats.org/officeDocument/2006/bibliography"/>
   </ds:schemaRefs>

</xml_diff>